<commit_message>
Update [DD] class Account
</commit_message>
<xml_diff>
--- a/Final-Update/[DD] [1412595] QuanLiDoiTra.docx
+++ b/Final-Update/[DD] [1412595] QuanLiDoiTra.docx
@@ -135,27 +135,14 @@
                             <w:r>
                               <w:t xml:space="preserve">Hình </w:t>
                             </w:r>
-                            <w:r>
-                              <w:fldChar w:fldCharType="begin"/>
-                            </w:r>
-                            <w:r>
-                              <w:instrText xml:space="preserve"> SEQ Hình \* ARABIC </w:instrText>
-                            </w:r>
-                            <w:r>
-                              <w:fldChar w:fldCharType="separate"/>
-                            </w:r>
-                            <w:r>
-                              <w:rPr>
-                                <w:noProof/>
-                              </w:rPr>
-                              <w:t>24</w:t>
-                            </w:r>
-                            <w:r>
-                              <w:rPr>
-                                <w:noProof/>
-                              </w:rPr>
-                              <w:fldChar w:fldCharType="end"/>
-                            </w:r>
+                            <w:fldSimple w:instr=" SEQ Hình \* ARABIC ">
+                              <w:r>
+                                <w:rPr>
+                                  <w:noProof/>
+                                </w:rPr>
+                                <w:t>24</w:t>
+                              </w:r>
+                            </w:fldSimple>
                             <w:r>
                               <w:t xml:space="preserve">: </w:t>
                             </w:r>
@@ -350,27 +337,14 @@
                             <w:r>
                               <w:t xml:space="preserve">Hình </w:t>
                             </w:r>
-                            <w:r>
-                              <w:fldChar w:fldCharType="begin"/>
-                            </w:r>
-                            <w:r>
-                              <w:instrText xml:space="preserve"> SEQ Hình \* ARABIC </w:instrText>
-                            </w:r>
-                            <w:r>
-                              <w:fldChar w:fldCharType="separate"/>
-                            </w:r>
-                            <w:r>
-                              <w:rPr>
-                                <w:noProof/>
-                              </w:rPr>
-                              <w:t>25</w:t>
-                            </w:r>
-                            <w:r>
-                              <w:rPr>
-                                <w:noProof/>
-                              </w:rPr>
-                              <w:fldChar w:fldCharType="end"/>
-                            </w:r>
+                            <w:fldSimple w:instr=" SEQ Hình \* ARABIC ">
+                              <w:r>
+                                <w:rPr>
+                                  <w:noProof/>
+                                </w:rPr>
+                                <w:t>25</w:t>
+                              </w:r>
+                            </w:fldSimple>
                             <w:r>
                               <w:t>: View model Quản lí Sản Phẩm</w:t>
                             </w:r>
@@ -730,33 +704,29 @@
     <w:p>
       <w:pPr>
         <w:pStyle w:val="Heading2"/>
-        <w:rPr>
-          <w:lang w:val="vi-VN"/>
-        </w:rPr>
       </w:pPr>
       <w:r>
         <w:br w:type="column"/>
       </w:r>
+      <w:bookmarkStart w:id="3" w:name="_GoBack"/>
       <w:r>
         <w:rPr>
-          <w:rFonts w:cs="Times New Roman"/>
           <w:noProof/>
-          <w:color w:val="000000"/>
         </w:rPr>
         <w:lastRenderedPageBreak/>
         <w:drawing>
           <wp:anchor distT="0" distB="0" distL="114300" distR="114300" simplePos="0" relativeHeight="251807744" behindDoc="0" locked="0" layoutInCell="1" allowOverlap="1">
             <wp:simplePos x="0" y="0"/>
-            <wp:positionH relativeFrom="margin">
-              <wp:align>right</wp:align>
+            <wp:positionH relativeFrom="column">
+              <wp:posOffset>-31750</wp:posOffset>
             </wp:positionH>
             <wp:positionV relativeFrom="paragraph">
-              <wp:posOffset>274320</wp:posOffset>
+              <wp:posOffset>349250</wp:posOffset>
             </wp:positionV>
-            <wp:extent cx="8229600" cy="2315845"/>
-            <wp:effectExtent l="0" t="0" r="0" b="8255"/>
+            <wp:extent cx="8229600" cy="2450465"/>
+            <wp:effectExtent l="0" t="0" r="0" b="6985"/>
             <wp:wrapTopAndBottom/>
-            <wp:docPr id="265" name="Picture 265"/>
+            <wp:docPr id="1" name="Picture 1"/>
             <wp:cNvGraphicFramePr>
               <a:graphicFrameLocks xmlns:a="http://schemas.openxmlformats.org/drawingml/2006/main" noChangeAspect="1"/>
             </wp:cNvGraphicFramePr>
@@ -764,7 +734,7 @@
               <a:graphicData uri="http://schemas.openxmlformats.org/drawingml/2006/picture">
                 <pic:pic xmlns:pic="http://schemas.openxmlformats.org/drawingml/2006/picture">
                   <pic:nvPicPr>
-                    <pic:cNvPr id="265" name="Account.jpg"/>
+                    <pic:cNvPr id="1" name="Account.jpg"/>
                     <pic:cNvPicPr/>
                   </pic:nvPicPr>
                   <pic:blipFill>
@@ -782,7 +752,7 @@
                   <pic:spPr>
                     <a:xfrm>
                       <a:off x="0" y="0"/>
-                      <a:ext cx="8229600" cy="2315845"/>
+                      <a:ext cx="8229600" cy="2450465"/>
                     </a:xfrm>
                     <a:prstGeom prst="rect">
                       <a:avLst/>
@@ -794,9 +764,15 @@
           </wp:anchor>
         </w:drawing>
       </w:r>
+      <w:bookmarkEnd w:id="3"/>
       <w:r>
         <w:t>Sơ đồ lớp chi tiết Account</w:t>
       </w:r>
+    </w:p>
+    <w:p>
+      <w:pPr>
+        <w:pStyle w:val="Heading1"/>
+      </w:pPr>
     </w:p>
     <w:p>
       <w:pPr>
@@ -830,7 +806,7 @@
       <w:r>
         <w:br w:type="column"/>
       </w:r>
-      <w:bookmarkStart w:id="3" w:name="_Toc499849058"/>
+      <w:bookmarkStart w:id="4" w:name="_Toc499849058"/>
       <w:r>
         <w:lastRenderedPageBreak/>
         <w:t>Thành phần giao diện</w:t>
@@ -838,18 +814,18 @@
       <w:r>
         <w:t xml:space="preserve">  - View</w:t>
       </w:r>
-      <w:bookmarkEnd w:id="3"/>
+      <w:bookmarkEnd w:id="4"/>
     </w:p>
     <w:p>
       <w:pPr>
         <w:pStyle w:val="Heading2"/>
         <w:jc w:val="left"/>
       </w:pPr>
-      <w:bookmarkStart w:id="4" w:name="_Toc499849076"/>
+      <w:bookmarkStart w:id="5" w:name="_Toc499849076"/>
       <w:r>
         <w:t>Quản lý Đổi trả sản phẩm</w:t>
       </w:r>
-      <w:bookmarkEnd w:id="4"/>
+      <w:bookmarkEnd w:id="5"/>
     </w:p>
     <w:p>
       <w:pPr>
@@ -888,7 +864,7 @@
       <w:pPr>
         <w:pStyle w:val="Heading3"/>
       </w:pPr>
-      <w:bookmarkStart w:id="5" w:name="_Toc499849077"/>
+      <w:bookmarkStart w:id="6" w:name="_Toc499849077"/>
       <w:r>
         <w:rPr>
           <w:noProof/>
@@ -947,7 +923,7 @@
       <w:r>
         <w:t>Màn hình Tra cứu đơn yêu cầu đổi trả</w:t>
       </w:r>
-      <w:bookmarkEnd w:id="5"/>
+      <w:bookmarkEnd w:id="6"/>
     </w:p>
     <w:p>
       <w:pPr>
@@ -1319,7 +1295,7 @@
       <w:pPr>
         <w:pStyle w:val="Heading3"/>
       </w:pPr>
-      <w:bookmarkStart w:id="6" w:name="_Toc499849078"/>
+      <w:bookmarkStart w:id="7" w:name="_Toc499849078"/>
       <w:r>
         <w:rPr>
           <w:noProof/>
@@ -1385,7 +1361,7 @@
       <w:r>
         <w:t>Màn hình Lập đơn yêu cầu đổi trả</w:t>
       </w:r>
-      <w:bookmarkEnd w:id="6"/>
+      <w:bookmarkEnd w:id="7"/>
     </w:p>
     <w:p>
       <w:pPr>
@@ -2481,7 +2457,7 @@
       <w:r>
         <w:br w:type="column"/>
       </w:r>
-      <w:bookmarkStart w:id="7" w:name="_Toc499849080"/>
+      <w:bookmarkStart w:id="8" w:name="_Toc499849080"/>
       <w:r>
         <w:rPr>
           <w:noProof/>
@@ -2546,7 +2522,7 @@
       <w:r>
         <w:t>Màn hình Lập phiếu đổi trả</w:t>
       </w:r>
-      <w:bookmarkEnd w:id="7"/>
+      <w:bookmarkEnd w:id="8"/>
     </w:p>
     <w:p>
       <w:pPr>
@@ -3246,7 +3222,7 @@
       <w:pPr>
         <w:pStyle w:val="Heading3"/>
       </w:pPr>
-      <w:bookmarkStart w:id="8" w:name="_Toc499849082"/>
+      <w:bookmarkStart w:id="9" w:name="_Toc499849082"/>
       <w:r>
         <w:rPr>
           <w:noProof/>
@@ -3305,7 +3281,7 @@
       <w:r>
         <w:t>Màn hình Lập phiếu công nợ</w:t>
       </w:r>
-      <w:bookmarkEnd w:id="8"/>
+      <w:bookmarkEnd w:id="9"/>
     </w:p>
     <w:p>
       <w:pPr>
@@ -3531,7 +3507,7 @@
       <w:pPr>
         <w:pStyle w:val="Heading3"/>
       </w:pPr>
-      <w:bookmarkStart w:id="9" w:name="_Toc499849083"/>
+      <w:bookmarkStart w:id="10" w:name="_Toc499849083"/>
     </w:p>
     <w:p>
       <w:pPr>
@@ -3545,7 +3521,7 @@
       <w:r>
         <w:t>Màn hình Lập phiếu chi</w:t>
       </w:r>
-      <w:bookmarkEnd w:id="9"/>
+      <w:bookmarkEnd w:id="10"/>
     </w:p>
     <w:p>
       <w:pPr>
@@ -3838,7 +3814,7 @@
       <w:pPr>
         <w:pStyle w:val="Heading3"/>
       </w:pPr>
-      <w:bookmarkStart w:id="10" w:name="_Toc499849084"/>
+      <w:bookmarkStart w:id="11" w:name="_Toc499849084"/>
       <w:r>
         <w:rPr>
           <w:noProof/>
@@ -3898,7 +3874,7 @@
       <w:r>
         <w:t>Màn hình Tra cứu phiếu đổi trả</w:t>
       </w:r>
-      <w:bookmarkEnd w:id="10"/>
+      <w:bookmarkEnd w:id="11"/>
     </w:p>
     <w:p>
       <w:pPr>
@@ -4283,12 +4259,12 @@
       <w:pPr>
         <w:pStyle w:val="Heading3"/>
       </w:pPr>
-      <w:bookmarkStart w:id="11" w:name="_Toc499849085"/>
+      <w:bookmarkStart w:id="12" w:name="_Toc499849085"/>
       <w:r>
         <w:lastRenderedPageBreak/>
         <w:t>Màn hình Xem chi tiết phiếu đổi trả</w:t>
       </w:r>
-      <w:bookmarkEnd w:id="11"/>
+      <w:bookmarkEnd w:id="12"/>
     </w:p>
     <w:p>
       <w:pPr>
@@ -6681,22 +6657,22 @@
       <w:pPr>
         <w:pStyle w:val="Heading2"/>
       </w:pPr>
-      <w:bookmarkStart w:id="12" w:name="_Toc499849155"/>
+      <w:bookmarkStart w:id="13" w:name="_Toc499849155"/>
       <w:r>
         <w:lastRenderedPageBreak/>
         <w:t>Lớp ReturnRequestService</w:t>
       </w:r>
-      <w:bookmarkEnd w:id="12"/>
+      <w:bookmarkEnd w:id="13"/>
     </w:p>
     <w:p>
       <w:pPr>
         <w:pStyle w:val="Heading3"/>
       </w:pPr>
-      <w:bookmarkStart w:id="13" w:name="_Toc499849156"/>
+      <w:bookmarkStart w:id="14" w:name="_Toc499849156"/>
       <w:r>
         <w:t>Phương thức CreateReturnRequest (ReturnRequest)</w:t>
       </w:r>
-      <w:bookmarkEnd w:id="13"/>
+      <w:bookmarkEnd w:id="14"/>
     </w:p>
     <w:tbl>
       <w:tblPr>
@@ -7103,7 +7079,7 @@
       <w:pPr>
         <w:pStyle w:val="Heading3"/>
       </w:pPr>
-      <w:bookmarkStart w:id="14" w:name="_Toc499849157"/>
+      <w:bookmarkStart w:id="15" w:name="_Toc499849157"/>
       <w:r>
         <w:t>Phương thức S</w:t>
       </w:r>
@@ -7125,7 +7101,7 @@
       <w:r>
         <w:t>)</w:t>
       </w:r>
-      <w:bookmarkEnd w:id="14"/>
+      <w:bookmarkEnd w:id="15"/>
     </w:p>
     <w:tbl>
       <w:tblPr>
@@ -7525,7 +7501,7 @@
       <w:pPr>
         <w:pStyle w:val="Heading3"/>
       </w:pPr>
-      <w:bookmarkStart w:id="15" w:name="_Toc499849159"/>
+      <w:bookmarkStart w:id="16" w:name="_Toc499849159"/>
       <w:r>
         <w:t>Phương thức UpdateReturnRequest (</w:t>
       </w:r>
@@ -7535,7 +7511,7 @@
       <w:r>
         <w:t>)</w:t>
       </w:r>
-      <w:bookmarkEnd w:id="15"/>
+      <w:bookmarkEnd w:id="16"/>
     </w:p>
     <w:tbl>
       <w:tblPr>
@@ -8780,17 +8756,17 @@
       <w:r>
         <w:t xml:space="preserve"> </w:t>
       </w:r>
-      <w:bookmarkStart w:id="16" w:name="_Toc499849161"/>
+      <w:bookmarkStart w:id="17" w:name="_Toc499849161"/>
       <w:r>
         <w:t>Lớp ReturnService</w:t>
       </w:r>
-      <w:bookmarkEnd w:id="16"/>
+      <w:bookmarkEnd w:id="17"/>
     </w:p>
     <w:p>
       <w:pPr>
         <w:pStyle w:val="Heading3"/>
       </w:pPr>
-      <w:bookmarkStart w:id="17" w:name="_Toc499849162"/>
+      <w:bookmarkStart w:id="18" w:name="_Toc499849162"/>
       <w:r>
         <w:t>Phương thức CreateReturn</w:t>
       </w:r>
@@ -8806,7 +8782,7 @@
       <w:r>
         <w:t>)</w:t>
       </w:r>
-      <w:bookmarkEnd w:id="17"/>
+      <w:bookmarkEnd w:id="18"/>
     </w:p>
     <w:tbl>
       <w:tblPr>
@@ -9219,7 +9195,7 @@
       <w:pPr>
         <w:pStyle w:val="Heading3"/>
       </w:pPr>
-      <w:bookmarkStart w:id="18" w:name="_Toc499849163"/>
+      <w:bookmarkStart w:id="19" w:name="_Toc499849163"/>
       <w:r>
         <w:t>Phương thứ</w:t>
       </w:r>
@@ -9241,7 +9217,7 @@
       <w:r>
         <w:t>)</w:t>
       </w:r>
-      <w:bookmarkEnd w:id="18"/>
+      <w:bookmarkEnd w:id="19"/>
     </w:p>
     <w:tbl>
       <w:tblPr>
@@ -9675,7 +9651,7 @@
       <w:pPr>
         <w:pStyle w:val="Heading3"/>
       </w:pPr>
-      <w:bookmarkStart w:id="19" w:name="_Toc499849164"/>
+      <w:bookmarkStart w:id="20" w:name="_Toc499849164"/>
       <w:r>
         <w:t xml:space="preserve">Phương thức </w:t>
       </w:r>
@@ -9697,7 +9673,7 @@
       <w:r>
         <w:t>)</w:t>
       </w:r>
-      <w:bookmarkEnd w:id="19"/>
+      <w:bookmarkEnd w:id="20"/>
     </w:p>
     <w:tbl>
       <w:tblPr>
@@ -10535,7 +10511,7 @@
       <w:pPr>
         <w:pStyle w:val="Heading2"/>
       </w:pPr>
-      <w:bookmarkStart w:id="20" w:name="_Toc499849168"/>
+      <w:bookmarkStart w:id="21" w:name="_Toc499849168"/>
       <w:r>
         <w:t>Lớ</w:t>
       </w:r>
@@ -10545,7 +10521,7 @@
       <w:r>
         <w:t>Service</w:t>
       </w:r>
-      <w:bookmarkEnd w:id="20"/>
+      <w:bookmarkEnd w:id="21"/>
       <w:r>
         <w:t xml:space="preserve"> </w:t>
       </w:r>
@@ -10554,7 +10530,7 @@
       <w:pPr>
         <w:pStyle w:val="Heading3"/>
       </w:pPr>
-      <w:bookmarkStart w:id="21" w:name="_Toc499849169"/>
+      <w:bookmarkStart w:id="22" w:name="_Toc499849169"/>
       <w:r>
         <w:t>Phương thứ</w:t>
       </w:r>
@@ -10570,7 +10546,7 @@
       <w:r>
         <w:t>)</w:t>
       </w:r>
-      <w:bookmarkEnd w:id="21"/>
+      <w:bookmarkEnd w:id="22"/>
     </w:p>
     <w:tbl>
       <w:tblPr>
@@ -10949,8 +10925,6 @@
       <w:pPr>
         <w:pStyle w:val="Heading2"/>
       </w:pPr>
-      <w:bookmarkStart w:id="22" w:name="_GoBack"/>
-      <w:bookmarkEnd w:id="22"/>
     </w:p>
     <w:p>
       <w:pPr>
@@ -14429,7 +14403,7 @@
 </file>
 
 <file path=customXml/itemProps2.xml><?xml version="1.0" encoding="utf-8"?>
-<ds:datastoreItem xmlns:ds="http://schemas.openxmlformats.org/officeDocument/2006/customXml" ds:itemID="{3266DB80-01CE-4162-B809-ACAC8D8E3C21}">
+<ds:datastoreItem xmlns:ds="http://schemas.openxmlformats.org/officeDocument/2006/customXml" ds:itemID="{9F3DF164-4910-4434-9572-D40D02AF0123}">
   <ds:schemaRefs>
     <ds:schemaRef ds:uri="http://schemas.openxmlformats.org/officeDocument/2006/bibliography"/>
   </ds:schemaRefs>

</xml_diff>

<commit_message>
Update DD interface DoiTra
</commit_message>
<xml_diff>
--- a/Final-Update/[DD] [1412595] QuanLiDoiTra.docx
+++ b/Final-Update/[DD] [1412595] QuanLiDoiTra.docx
@@ -135,14 +135,27 @@
                             <w:r>
                               <w:t xml:space="preserve">Hình </w:t>
                             </w:r>
-                            <w:fldSimple w:instr=" SEQ Hình \* ARABIC ">
-                              <w:r>
-                                <w:rPr>
-                                  <w:noProof/>
-                                </w:rPr>
-                                <w:t>24</w:t>
-                              </w:r>
-                            </w:fldSimple>
+                            <w:r>
+                              <w:fldChar w:fldCharType="begin"/>
+                            </w:r>
+                            <w:r>
+                              <w:instrText xml:space="preserve"> SEQ Hình \* ARABIC </w:instrText>
+                            </w:r>
+                            <w:r>
+                              <w:fldChar w:fldCharType="separate"/>
+                            </w:r>
+                            <w:r>
+                              <w:rPr>
+                                <w:noProof/>
+                              </w:rPr>
+                              <w:t>24</w:t>
+                            </w:r>
+                            <w:r>
+                              <w:rPr>
+                                <w:noProof/>
+                              </w:rPr>
+                              <w:fldChar w:fldCharType="end"/>
+                            </w:r>
                             <w:r>
                               <w:t xml:space="preserve">: </w:t>
                             </w:r>
@@ -337,14 +350,27 @@
                             <w:r>
                               <w:t xml:space="preserve">Hình </w:t>
                             </w:r>
-                            <w:fldSimple w:instr=" SEQ Hình \* ARABIC ">
-                              <w:r>
-                                <w:rPr>
-                                  <w:noProof/>
-                                </w:rPr>
-                                <w:t>25</w:t>
-                              </w:r>
-                            </w:fldSimple>
+                            <w:r>
+                              <w:fldChar w:fldCharType="begin"/>
+                            </w:r>
+                            <w:r>
+                              <w:instrText xml:space="preserve"> SEQ Hình \* ARABIC </w:instrText>
+                            </w:r>
+                            <w:r>
+                              <w:fldChar w:fldCharType="separate"/>
+                            </w:r>
+                            <w:r>
+                              <w:rPr>
+                                <w:noProof/>
+                              </w:rPr>
+                              <w:t>25</w:t>
+                            </w:r>
+                            <w:r>
+                              <w:rPr>
+                                <w:noProof/>
+                              </w:rPr>
+                              <w:fldChar w:fldCharType="end"/>
+                            </w:r>
                             <w:r>
                               <w:t>: View model Quản lí Sản Phẩm</w:t>
                             </w:r>
@@ -708,7 +734,6 @@
       <w:r>
         <w:br w:type="column"/>
       </w:r>
-      <w:bookmarkStart w:id="3" w:name="_GoBack"/>
       <w:r>
         <w:rPr>
           <w:noProof/>
@@ -764,7 +789,6 @@
           </wp:anchor>
         </w:drawing>
       </w:r>
-      <w:bookmarkEnd w:id="3"/>
       <w:r>
         <w:t>Sơ đồ lớp chi tiết Account</w:t>
       </w:r>
@@ -806,7 +830,7 @@
       <w:r>
         <w:br w:type="column"/>
       </w:r>
-      <w:bookmarkStart w:id="4" w:name="_Toc499849058"/>
+      <w:bookmarkStart w:id="3" w:name="_Toc499849058"/>
       <w:r>
         <w:lastRenderedPageBreak/>
         <w:t>Thành phần giao diện</w:t>
@@ -814,18 +838,18 @@
       <w:r>
         <w:t xml:space="preserve">  - View</w:t>
       </w:r>
-      <w:bookmarkEnd w:id="4"/>
+      <w:bookmarkEnd w:id="3"/>
     </w:p>
     <w:p>
       <w:pPr>
         <w:pStyle w:val="Heading2"/>
         <w:jc w:val="left"/>
       </w:pPr>
-      <w:bookmarkStart w:id="5" w:name="_Toc499849076"/>
+      <w:bookmarkStart w:id="4" w:name="_Toc499849076"/>
       <w:r>
         <w:t>Quản lý Đổi trả sản phẩm</w:t>
       </w:r>
-      <w:bookmarkEnd w:id="5"/>
+      <w:bookmarkEnd w:id="4"/>
     </w:p>
     <w:p>
       <w:pPr>
@@ -864,25 +888,24 @@
       <w:pPr>
         <w:pStyle w:val="Heading3"/>
       </w:pPr>
-      <w:bookmarkStart w:id="6" w:name="_Toc499849077"/>
+      <w:bookmarkStart w:id="5" w:name="_Toc499849077"/>
       <w:r>
         <w:rPr>
           <w:noProof/>
-          <w:color w:val="000000"/>
         </w:rPr>
         <w:drawing>
-          <wp:anchor distT="0" distB="0" distL="114300" distR="114300" simplePos="0" relativeHeight="251783168" behindDoc="0" locked="0" layoutInCell="1" allowOverlap="1">
+          <wp:anchor distT="0" distB="0" distL="114300" distR="114300" simplePos="0" relativeHeight="251809792" behindDoc="0" locked="0" layoutInCell="1" allowOverlap="1">
             <wp:simplePos x="0" y="0"/>
             <wp:positionH relativeFrom="margin">
               <wp:align>center</wp:align>
             </wp:positionH>
             <wp:positionV relativeFrom="paragraph">
-              <wp:posOffset>388620</wp:posOffset>
+              <wp:posOffset>273050</wp:posOffset>
             </wp:positionV>
-            <wp:extent cx="5943600" cy="3651250"/>
-            <wp:effectExtent l="0" t="0" r="0" b="6350"/>
+            <wp:extent cx="5943600" cy="2482850"/>
+            <wp:effectExtent l="0" t="0" r="0" b="0"/>
             <wp:wrapTopAndBottom/>
-            <wp:docPr id="155" name="Picture 155"/>
+            <wp:docPr id="2" name="Picture 2" descr="C:\Users\trucv\AppData\Local\Microsoft\Windows\INetCache\Content.Word\DSDonYCDoiTra.jpg"/>
             <wp:cNvGraphicFramePr>
               <a:graphicFrameLocks xmlns:a="http://schemas.openxmlformats.org/drawingml/2006/main" noChangeAspect="1"/>
             </wp:cNvGraphicFramePr>
@@ -890,8 +913,10 @@
               <a:graphicData uri="http://schemas.openxmlformats.org/drawingml/2006/picture">
                 <pic:pic xmlns:pic="http://schemas.openxmlformats.org/drawingml/2006/picture">
                   <pic:nvPicPr>
-                    <pic:cNvPr id="155" name="DSDonYCDoiTra.jpg"/>
-                    <pic:cNvPicPr/>
+                    <pic:cNvPr id="0" name="Picture 2" descr="C:\Users\trucv\AppData\Local\Microsoft\Windows\INetCache\Content.Word\DSDonYCDoiTra.jpg"/>
+                    <pic:cNvPicPr>
+                      <a:picLocks noChangeAspect="1" noChangeArrowheads="1"/>
+                    </pic:cNvPicPr>
                   </pic:nvPicPr>
                   <pic:blipFill>
                     <a:blip r:embed="rId14">
@@ -901,47 +926,44 @@
                         </a:ext>
                       </a:extLst>
                     </a:blip>
+                    <a:srcRect/>
                     <a:stretch>
                       <a:fillRect/>
                     </a:stretch>
                   </pic:blipFill>
-                  <pic:spPr>
+                  <pic:spPr bwMode="auto">
                     <a:xfrm>
                       <a:off x="0" y="0"/>
-                      <a:ext cx="5943600" cy="3651250"/>
+                      <a:ext cx="5943600" cy="2482850"/>
                     </a:xfrm>
                     <a:prstGeom prst="rect">
                       <a:avLst/>
                     </a:prstGeom>
+                    <a:noFill/>
+                    <a:ln>
+                      <a:noFill/>
+                    </a:ln>
                   </pic:spPr>
                 </pic:pic>
               </a:graphicData>
             </a:graphic>
+            <wp14:sizeRelH relativeFrom="page">
+              <wp14:pctWidth>0</wp14:pctWidth>
+            </wp14:sizeRelH>
+            <wp14:sizeRelV relativeFrom="page">
+              <wp14:pctHeight>0</wp14:pctHeight>
+            </wp14:sizeRelV>
           </wp:anchor>
         </w:drawing>
       </w:r>
       <w:r>
         <w:t>Màn hình Tra cứu đơn yêu cầu đổi trả</w:t>
       </w:r>
-      <w:bookmarkEnd w:id="6"/>
+      <w:bookmarkEnd w:id="5"/>
     </w:p>
     <w:p>
       <w:pPr>
-        <w:pStyle w:val="TuStyle-Title1"/>
-        <w:numPr>
-          <w:ilvl w:val="0"/>
-          <w:numId w:val="0"/>
-        </w:numPr>
-        <w:ind w:left="576"/>
-      </w:pPr>
-    </w:p>
-    <w:p>
-      <w:pPr>
-        <w:pStyle w:val="TuStyle-Title1"/>
-        <w:numPr>
-          <w:ilvl w:val="0"/>
-          <w:numId w:val="0"/>
-        </w:numPr>
+        <w:pStyle w:val="Heading2"/>
       </w:pPr>
     </w:p>
     <w:tbl>
@@ -1295,26 +1317,24 @@
       <w:pPr>
         <w:pStyle w:val="Heading3"/>
       </w:pPr>
-      <w:bookmarkStart w:id="7" w:name="_Toc499849078"/>
+      <w:bookmarkStart w:id="6" w:name="_Toc499849078"/>
       <w:r>
         <w:rPr>
           <w:noProof/>
-          <w:color w:val="000000"/>
         </w:rPr>
-        <w:lastRenderedPageBreak/>
         <w:drawing>
-          <wp:anchor distT="0" distB="0" distL="114300" distR="114300" simplePos="0" relativeHeight="251784192" behindDoc="0" locked="0" layoutInCell="1" allowOverlap="1">
+          <wp:anchor distT="0" distB="0" distL="114300" distR="114300" simplePos="0" relativeHeight="251811840" behindDoc="0" locked="0" layoutInCell="1" allowOverlap="1">
             <wp:simplePos x="0" y="0"/>
-            <wp:positionH relativeFrom="margin">
-              <wp:align>center</wp:align>
+            <wp:positionH relativeFrom="column">
+              <wp:posOffset>2200910</wp:posOffset>
             </wp:positionH>
             <wp:positionV relativeFrom="paragraph">
-              <wp:posOffset>350520</wp:posOffset>
+              <wp:posOffset>305435</wp:posOffset>
             </wp:positionV>
-            <wp:extent cx="2934335" cy="5158740"/>
-            <wp:effectExtent l="0" t="0" r="0" b="3810"/>
+            <wp:extent cx="4851400" cy="4451350"/>
+            <wp:effectExtent l="0" t="0" r="6350" b="6350"/>
             <wp:wrapTopAndBottom/>
-            <wp:docPr id="159" name="Picture 159"/>
+            <wp:docPr id="3" name="Picture 3" descr="C:\Users\trucv\AppData\Local\Microsoft\Windows\INetCache\Content.Word\LapDonYCDoiTra.jpg"/>
             <wp:cNvGraphicFramePr>
               <a:graphicFrameLocks xmlns:a="http://schemas.openxmlformats.org/drawingml/2006/main" noChangeAspect="1"/>
             </wp:cNvGraphicFramePr>
@@ -1322,37 +1342,44 @@
               <a:graphicData uri="http://schemas.openxmlformats.org/drawingml/2006/picture">
                 <pic:pic xmlns:pic="http://schemas.openxmlformats.org/drawingml/2006/picture">
                   <pic:nvPicPr>
-                    <pic:cNvPr id="159" name="LapDonYCDoiTra.jpg"/>
-                    <pic:cNvPicPr/>
+                    <pic:cNvPr id="0" name="Picture 3" descr="C:\Users\trucv\AppData\Local\Microsoft\Windows\INetCache\Content.Word\LapDonYCDoiTra.jpg"/>
+                    <pic:cNvPicPr>
+                      <a:picLocks noChangeAspect="1" noChangeArrowheads="1"/>
+                    </pic:cNvPicPr>
                   </pic:nvPicPr>
                   <pic:blipFill>
-                    <a:blip r:embed="rId15" cstate="print">
+                    <a:blip r:embed="rId15">
                       <a:extLst>
                         <a:ext uri="{28A0092B-C50C-407E-A947-70E740481C1C}">
                           <a14:useLocalDpi xmlns:a14="http://schemas.microsoft.com/office/drawing/2010/main" val="0"/>
                         </a:ext>
                       </a:extLst>
                     </a:blip>
+                    <a:srcRect/>
                     <a:stretch>
                       <a:fillRect/>
                     </a:stretch>
                   </pic:blipFill>
-                  <pic:spPr>
+                  <pic:spPr bwMode="auto">
                     <a:xfrm>
                       <a:off x="0" y="0"/>
-                      <a:ext cx="2934335" cy="5158740"/>
+                      <a:ext cx="4851400" cy="4451350"/>
                     </a:xfrm>
                     <a:prstGeom prst="rect">
                       <a:avLst/>
                     </a:prstGeom>
+                    <a:noFill/>
+                    <a:ln>
+                      <a:noFill/>
+                    </a:ln>
                   </pic:spPr>
                 </pic:pic>
               </a:graphicData>
             </a:graphic>
-            <wp14:sizeRelH relativeFrom="margin">
+            <wp14:sizeRelH relativeFrom="page">
               <wp14:pctWidth>0</wp14:pctWidth>
             </wp14:sizeRelH>
-            <wp14:sizeRelV relativeFrom="margin">
+            <wp14:sizeRelV relativeFrom="page">
               <wp14:pctHeight>0</wp14:pctHeight>
             </wp14:sizeRelV>
           </wp:anchor>
@@ -1361,7 +1388,7 @@
       <w:r>
         <w:t>Màn hình Lập đơn yêu cầu đổi trả</w:t>
       </w:r>
-      <w:bookmarkEnd w:id="7"/>
+      <w:bookmarkEnd w:id="6"/>
     </w:p>
     <w:p>
       <w:pPr>
@@ -1372,6 +1399,18 @@
         </w:numPr>
         <w:ind w:left="576" w:hanging="576"/>
       </w:pPr>
+    </w:p>
+    <w:p>
+      <w:pPr>
+        <w:pStyle w:val="TuStyle-Title1"/>
+        <w:numPr>
+          <w:ilvl w:val="0"/>
+          <w:numId w:val="0"/>
+        </w:numPr>
+        <w:ind w:left="576" w:hanging="576"/>
+      </w:pPr>
+      <w:bookmarkStart w:id="7" w:name="_GoBack"/>
+      <w:bookmarkEnd w:id="7"/>
     </w:p>
     <w:tbl>
       <w:tblPr>
@@ -1891,9 +1930,80 @@
     <w:p>
       <w:pPr>
         <w:pStyle w:val="Heading3"/>
+        <w:rPr>
+          <w:noProof/>
+          <w:color w:val="000000"/>
+        </w:rPr>
       </w:pPr>
       <w:r>
+        <w:rPr>
+          <w:noProof/>
+        </w:rPr>
         <w:lastRenderedPageBreak/>
+        <w:drawing>
+          <wp:anchor distT="0" distB="0" distL="114300" distR="114300" simplePos="0" relativeHeight="251813888" behindDoc="0" locked="0" layoutInCell="1" allowOverlap="1">
+            <wp:simplePos x="0" y="0"/>
+            <wp:positionH relativeFrom="margin">
+              <wp:align>center</wp:align>
+            </wp:positionH>
+            <wp:positionV relativeFrom="paragraph">
+              <wp:posOffset>283210</wp:posOffset>
+            </wp:positionV>
+            <wp:extent cx="5886450" cy="4273550"/>
+            <wp:effectExtent l="0" t="0" r="0" b="0"/>
+            <wp:wrapTopAndBottom/>
+            <wp:docPr id="4" name="Picture 4" descr="C:\Users\trucv\AppData\Local\Microsoft\Windows\INetCache\Content.Word\XemDonYCDoiTra.jpg"/>
+            <wp:cNvGraphicFramePr>
+              <a:graphicFrameLocks xmlns:a="http://schemas.openxmlformats.org/drawingml/2006/main" noChangeAspect="1"/>
+            </wp:cNvGraphicFramePr>
+            <a:graphic xmlns:a="http://schemas.openxmlformats.org/drawingml/2006/main">
+              <a:graphicData uri="http://schemas.openxmlformats.org/drawingml/2006/picture">
+                <pic:pic xmlns:pic="http://schemas.openxmlformats.org/drawingml/2006/picture">
+                  <pic:nvPicPr>
+                    <pic:cNvPr id="0" name="Picture 4" descr="C:\Users\trucv\AppData\Local\Microsoft\Windows\INetCache\Content.Word\XemDonYCDoiTra.jpg"/>
+                    <pic:cNvPicPr>
+                      <a:picLocks noChangeAspect="1" noChangeArrowheads="1"/>
+                    </pic:cNvPicPr>
+                  </pic:nvPicPr>
+                  <pic:blipFill>
+                    <a:blip r:embed="rId16">
+                      <a:extLst>
+                        <a:ext uri="{28A0092B-C50C-407E-A947-70E740481C1C}">
+                          <a14:useLocalDpi xmlns:a14="http://schemas.microsoft.com/office/drawing/2010/main" val="0"/>
+                        </a:ext>
+                      </a:extLst>
+                    </a:blip>
+                    <a:srcRect/>
+                    <a:stretch>
+                      <a:fillRect/>
+                    </a:stretch>
+                  </pic:blipFill>
+                  <pic:spPr bwMode="auto">
+                    <a:xfrm>
+                      <a:off x="0" y="0"/>
+                      <a:ext cx="5886450" cy="4273550"/>
+                    </a:xfrm>
+                    <a:prstGeom prst="rect">
+                      <a:avLst/>
+                    </a:prstGeom>
+                    <a:noFill/>
+                    <a:ln>
+                      <a:noFill/>
+                    </a:ln>
+                  </pic:spPr>
+                </pic:pic>
+              </a:graphicData>
+            </a:graphic>
+            <wp14:sizeRelH relativeFrom="page">
+              <wp14:pctWidth>0</wp14:pctWidth>
+            </wp14:sizeRelH>
+            <wp14:sizeRelV relativeFrom="page">
+              <wp14:pctHeight>0</wp14:pctHeight>
+            </wp14:sizeRelV>
+          </wp:anchor>
+        </w:drawing>
+      </w:r>
+      <w:r>
         <w:t>Màn hình Xem chi tiết đơn yêu cầu đổi trả</w:t>
       </w:r>
       <w:r>
@@ -1903,67 +2013,11 @@
         </w:rPr>
         <w:t xml:space="preserve"> </w:t>
       </w:r>
-      <w:r>
-        <w:rPr>
-          <w:noProof/>
-          <w:color w:val="000000"/>
-        </w:rPr>
-        <w:drawing>
-          <wp:anchor distT="0" distB="0" distL="114300" distR="114300" simplePos="0" relativeHeight="251785216" behindDoc="0" locked="0" layoutInCell="1" allowOverlap="1">
-            <wp:simplePos x="0" y="0"/>
-            <wp:positionH relativeFrom="margin">
-              <wp:align>center</wp:align>
-            </wp:positionH>
-            <wp:positionV relativeFrom="paragraph">
-              <wp:posOffset>423545</wp:posOffset>
-            </wp:positionV>
-            <wp:extent cx="5347335" cy="5699760"/>
-            <wp:effectExtent l="0" t="0" r="5715" b="0"/>
-            <wp:wrapTopAndBottom/>
-            <wp:docPr id="164" name="Picture 164"/>
-            <wp:cNvGraphicFramePr>
-              <a:graphicFrameLocks xmlns:a="http://schemas.openxmlformats.org/drawingml/2006/main" noChangeAspect="1"/>
-            </wp:cNvGraphicFramePr>
-            <a:graphic xmlns:a="http://schemas.openxmlformats.org/drawingml/2006/main">
-              <a:graphicData uri="http://schemas.openxmlformats.org/drawingml/2006/picture">
-                <pic:pic xmlns:pic="http://schemas.openxmlformats.org/drawingml/2006/picture">
-                  <pic:nvPicPr>
-                    <pic:cNvPr id="164" name="XemDonYCDoiTra.jpg"/>
-                    <pic:cNvPicPr/>
-                  </pic:nvPicPr>
-                  <pic:blipFill>
-                    <a:blip r:embed="rId16">
-                      <a:extLst>
-                        <a:ext uri="{28A0092B-C50C-407E-A947-70E740481C1C}">
-                          <a14:useLocalDpi xmlns:a14="http://schemas.microsoft.com/office/drawing/2010/main" val="0"/>
-                        </a:ext>
-                      </a:extLst>
-                    </a:blip>
-                    <a:stretch>
-                      <a:fillRect/>
-                    </a:stretch>
-                  </pic:blipFill>
-                  <pic:spPr>
-                    <a:xfrm>
-                      <a:off x="0" y="0"/>
-                      <a:ext cx="5347335" cy="5699760"/>
-                    </a:xfrm>
-                    <a:prstGeom prst="rect">
-                      <a:avLst/>
-                    </a:prstGeom>
-                  </pic:spPr>
-                </pic:pic>
-              </a:graphicData>
-            </a:graphic>
-            <wp14:sizeRelH relativeFrom="margin">
-              <wp14:pctWidth>0</wp14:pctWidth>
-            </wp14:sizeRelH>
-            <wp14:sizeRelV relativeFrom="margin">
-              <wp14:pctHeight>0</wp14:pctHeight>
-            </wp14:sizeRelV>
-          </wp:anchor>
-        </w:drawing>
-      </w:r>
+    </w:p>
+    <w:p>
+      <w:pPr>
+        <w:pStyle w:val="Heading2"/>
+      </w:pPr>
     </w:p>
     <w:tbl>
       <w:tblPr>
@@ -1994,258 +2048,258 @@
                 <w:rFonts w:cs="Times New Roman"/>
                 <w:szCs w:val="26"/>
               </w:rPr>
+              <w:t>STT</w:t>
+            </w:r>
+          </w:p>
+        </w:tc>
+        <w:tc>
+          <w:tcPr>
+            <w:tcW w:w="1440" w:type="dxa"/>
+          </w:tcPr>
+          <w:p>
+            <w:pPr>
+              <w:rPr>
+                <w:rFonts w:cs="Times New Roman"/>
+                <w:szCs w:val="26"/>
+              </w:rPr>
+            </w:pPr>
+            <w:r>
+              <w:rPr>
+                <w:rFonts w:cs="Times New Roman"/>
+                <w:szCs w:val="26"/>
+              </w:rPr>
+              <w:t>Control</w:t>
+            </w:r>
+          </w:p>
+        </w:tc>
+        <w:tc>
+          <w:tcPr>
+            <w:tcW w:w="10440" w:type="dxa"/>
+          </w:tcPr>
+          <w:p>
+            <w:pPr>
+              <w:rPr>
+                <w:rFonts w:cs="Times New Roman"/>
+                <w:szCs w:val="26"/>
+              </w:rPr>
+            </w:pPr>
+            <w:r>
+              <w:rPr>
+                <w:rFonts w:cs="Times New Roman"/>
+                <w:szCs w:val="26"/>
+              </w:rPr>
+              <w:t>Mô tả</w:t>
+            </w:r>
+          </w:p>
+        </w:tc>
+      </w:tr>
+      <w:tr>
+        <w:tc>
+          <w:tcPr>
+            <w:tcW w:w="360" w:type="dxa"/>
+          </w:tcPr>
+          <w:p>
+            <w:pPr>
+              <w:rPr>
+                <w:rFonts w:cs="Times New Roman"/>
+                <w:szCs w:val="26"/>
+              </w:rPr>
+            </w:pPr>
+            <w:r>
+              <w:rPr>
+                <w:rFonts w:cs="Times New Roman"/>
+                <w:szCs w:val="26"/>
+              </w:rPr>
+              <w:t>1</w:t>
+            </w:r>
+          </w:p>
+        </w:tc>
+        <w:tc>
+          <w:tcPr>
+            <w:tcW w:w="1440" w:type="dxa"/>
+          </w:tcPr>
+          <w:p>
+            <w:pPr>
+              <w:rPr>
+                <w:rFonts w:cs="Times New Roman"/>
+                <w:szCs w:val="26"/>
+              </w:rPr>
+            </w:pPr>
+            <w:r>
+              <w:rPr>
+                <w:rFonts w:cs="Times New Roman"/>
+                <w:szCs w:val="26"/>
+              </w:rPr>
+              <w:t>1</w:t>
+            </w:r>
+          </w:p>
+        </w:tc>
+        <w:tc>
+          <w:tcPr>
+            <w:tcW w:w="10440" w:type="dxa"/>
+          </w:tcPr>
+          <w:p>
+            <w:pPr>
+              <w:ind w:left="0" w:firstLine="0"/>
+              <w:rPr>
+                <w:rFonts w:cs="Times New Roman"/>
+                <w:szCs w:val="26"/>
+              </w:rPr>
+            </w:pPr>
+            <w:r>
+              <w:rPr>
+                <w:rFonts w:cs="Times New Roman"/>
+                <w:szCs w:val="26"/>
+              </w:rPr>
+              <w:t>Danh sách control hiển thị thông tin nhà phân phối và kho cần đổi trả sản phẩm</w:t>
+            </w:r>
+          </w:p>
+        </w:tc>
+      </w:tr>
+      <w:tr>
+        <w:tc>
+          <w:tcPr>
+            <w:tcW w:w="360" w:type="dxa"/>
+          </w:tcPr>
+          <w:p>
+            <w:pPr>
+              <w:rPr>
+                <w:rFonts w:cs="Times New Roman"/>
+                <w:szCs w:val="26"/>
+              </w:rPr>
+            </w:pPr>
+            <w:r>
+              <w:rPr>
+                <w:rFonts w:cs="Times New Roman"/>
+                <w:szCs w:val="26"/>
+              </w:rPr>
+              <w:t>2</w:t>
+            </w:r>
+          </w:p>
+        </w:tc>
+        <w:tc>
+          <w:tcPr>
+            <w:tcW w:w="1440" w:type="dxa"/>
+          </w:tcPr>
+          <w:p>
+            <w:pPr>
+              <w:rPr>
+                <w:rFonts w:cs="Times New Roman"/>
+                <w:szCs w:val="26"/>
+              </w:rPr>
+            </w:pPr>
+            <w:r>
+              <w:rPr>
+                <w:rFonts w:cs="Times New Roman"/>
+                <w:szCs w:val="26"/>
+              </w:rPr>
+              <w:t>2</w:t>
+            </w:r>
+          </w:p>
+        </w:tc>
+        <w:tc>
+          <w:tcPr>
+            <w:tcW w:w="10440" w:type="dxa"/>
+          </w:tcPr>
+          <w:p>
+            <w:pPr>
+              <w:ind w:left="0" w:firstLine="0"/>
+              <w:rPr>
+                <w:rFonts w:cs="Times New Roman"/>
+                <w:szCs w:val="26"/>
+              </w:rPr>
+            </w:pPr>
+            <w:r>
+              <w:rPr>
+                <w:rFonts w:cs="Times New Roman"/>
+                <w:szCs w:val="26"/>
+              </w:rPr>
+              <w:t>Control sửa: Chỉnh sửa ghi chú về tình hình kiểm trả các sản phẩm yêu cầu đổi trả</w:t>
+            </w:r>
+          </w:p>
+        </w:tc>
+      </w:tr>
+      <w:tr>
+        <w:tc>
+          <w:tcPr>
+            <w:tcW w:w="360" w:type="dxa"/>
+          </w:tcPr>
+          <w:p>
+            <w:pPr>
+              <w:rPr>
+                <w:rFonts w:cs="Times New Roman"/>
+                <w:szCs w:val="26"/>
+              </w:rPr>
+            </w:pPr>
+            <w:r>
+              <w:rPr>
+                <w:rFonts w:cs="Times New Roman"/>
+                <w:szCs w:val="26"/>
+              </w:rPr>
+              <w:t>3</w:t>
+            </w:r>
+          </w:p>
+        </w:tc>
+        <w:tc>
+          <w:tcPr>
+            <w:tcW w:w="1440" w:type="dxa"/>
+          </w:tcPr>
+          <w:p>
+            <w:pPr>
+              <w:rPr>
+                <w:rFonts w:cs="Times New Roman"/>
+                <w:szCs w:val="26"/>
+              </w:rPr>
+            </w:pPr>
+            <w:r>
+              <w:rPr>
+                <w:rFonts w:cs="Times New Roman"/>
+                <w:szCs w:val="26"/>
+              </w:rPr>
+              <w:t>3</w:t>
+            </w:r>
+          </w:p>
+        </w:tc>
+        <w:tc>
+          <w:tcPr>
+            <w:tcW w:w="10440" w:type="dxa"/>
+          </w:tcPr>
+          <w:p>
+            <w:pPr>
+              <w:ind w:left="0" w:firstLine="0"/>
+              <w:rPr>
+                <w:rFonts w:cs="Times New Roman"/>
+                <w:szCs w:val="26"/>
+              </w:rPr>
+            </w:pPr>
+            <w:r>
+              <w:rPr>
+                <w:rFonts w:cs="Times New Roman"/>
+                <w:szCs w:val="26"/>
+              </w:rPr>
+              <w:t>Danh sách các sản phẩm yêu cầu đổi trả biểu diễn dưới dạng lưới (grid) với dòng và cột</w:t>
+            </w:r>
+          </w:p>
+        </w:tc>
+      </w:tr>
+      <w:tr>
+        <w:tc>
+          <w:tcPr>
+            <w:tcW w:w="360" w:type="dxa"/>
+          </w:tcPr>
+          <w:p>
+            <w:pPr>
+              <w:rPr>
+                <w:rFonts w:cs="Times New Roman"/>
+                <w:szCs w:val="26"/>
+              </w:rPr>
+            </w:pPr>
+            <w:r>
+              <w:rPr>
+                <w:rFonts w:cs="Times New Roman"/>
+                <w:szCs w:val="26"/>
+              </w:rPr>
               <w:lastRenderedPageBreak/>
-              <w:t>STT</w:t>
-            </w:r>
-          </w:p>
-        </w:tc>
-        <w:tc>
-          <w:tcPr>
-            <w:tcW w:w="1440" w:type="dxa"/>
-          </w:tcPr>
-          <w:p>
-            <w:pPr>
-              <w:rPr>
-                <w:rFonts w:cs="Times New Roman"/>
-                <w:szCs w:val="26"/>
-              </w:rPr>
-            </w:pPr>
-            <w:r>
-              <w:rPr>
-                <w:rFonts w:cs="Times New Roman"/>
-                <w:szCs w:val="26"/>
-              </w:rPr>
-              <w:t>Control</w:t>
-            </w:r>
-          </w:p>
-        </w:tc>
-        <w:tc>
-          <w:tcPr>
-            <w:tcW w:w="10440" w:type="dxa"/>
-          </w:tcPr>
-          <w:p>
-            <w:pPr>
-              <w:rPr>
-                <w:rFonts w:cs="Times New Roman"/>
-                <w:szCs w:val="26"/>
-              </w:rPr>
-            </w:pPr>
-            <w:r>
-              <w:rPr>
-                <w:rFonts w:cs="Times New Roman"/>
-                <w:szCs w:val="26"/>
-              </w:rPr>
-              <w:t>Mô tả</w:t>
-            </w:r>
-          </w:p>
-        </w:tc>
-      </w:tr>
-      <w:tr>
-        <w:tc>
-          <w:tcPr>
-            <w:tcW w:w="360" w:type="dxa"/>
-          </w:tcPr>
-          <w:p>
-            <w:pPr>
-              <w:rPr>
-                <w:rFonts w:cs="Times New Roman"/>
-                <w:szCs w:val="26"/>
-              </w:rPr>
-            </w:pPr>
-            <w:r>
-              <w:rPr>
-                <w:rFonts w:cs="Times New Roman"/>
-                <w:szCs w:val="26"/>
-              </w:rPr>
-              <w:t>1</w:t>
-            </w:r>
-          </w:p>
-        </w:tc>
-        <w:tc>
-          <w:tcPr>
-            <w:tcW w:w="1440" w:type="dxa"/>
-          </w:tcPr>
-          <w:p>
-            <w:pPr>
-              <w:rPr>
-                <w:rFonts w:cs="Times New Roman"/>
-                <w:szCs w:val="26"/>
-              </w:rPr>
-            </w:pPr>
-            <w:r>
-              <w:rPr>
-                <w:rFonts w:cs="Times New Roman"/>
-                <w:szCs w:val="26"/>
-              </w:rPr>
-              <w:t>1</w:t>
-            </w:r>
-          </w:p>
-        </w:tc>
-        <w:tc>
-          <w:tcPr>
-            <w:tcW w:w="10440" w:type="dxa"/>
-          </w:tcPr>
-          <w:p>
-            <w:pPr>
-              <w:ind w:left="0" w:firstLine="0"/>
-              <w:rPr>
-                <w:rFonts w:cs="Times New Roman"/>
-                <w:szCs w:val="26"/>
-              </w:rPr>
-            </w:pPr>
-            <w:r>
-              <w:rPr>
-                <w:rFonts w:cs="Times New Roman"/>
-                <w:szCs w:val="26"/>
-              </w:rPr>
-              <w:t>Danh sách control hiển thị thông tin nhà phân phối và kho cần đổi trả sản phẩm</w:t>
-            </w:r>
-          </w:p>
-        </w:tc>
-      </w:tr>
-      <w:tr>
-        <w:tc>
-          <w:tcPr>
-            <w:tcW w:w="360" w:type="dxa"/>
-          </w:tcPr>
-          <w:p>
-            <w:pPr>
-              <w:rPr>
-                <w:rFonts w:cs="Times New Roman"/>
-                <w:szCs w:val="26"/>
-              </w:rPr>
-            </w:pPr>
-            <w:r>
-              <w:rPr>
-                <w:rFonts w:cs="Times New Roman"/>
-                <w:szCs w:val="26"/>
-              </w:rPr>
-              <w:t>2</w:t>
-            </w:r>
-          </w:p>
-        </w:tc>
-        <w:tc>
-          <w:tcPr>
-            <w:tcW w:w="1440" w:type="dxa"/>
-          </w:tcPr>
-          <w:p>
-            <w:pPr>
-              <w:rPr>
-                <w:rFonts w:cs="Times New Roman"/>
-                <w:szCs w:val="26"/>
-              </w:rPr>
-            </w:pPr>
-            <w:r>
-              <w:rPr>
-                <w:rFonts w:cs="Times New Roman"/>
-                <w:szCs w:val="26"/>
-              </w:rPr>
-              <w:t>2</w:t>
-            </w:r>
-          </w:p>
-        </w:tc>
-        <w:tc>
-          <w:tcPr>
-            <w:tcW w:w="10440" w:type="dxa"/>
-          </w:tcPr>
-          <w:p>
-            <w:pPr>
-              <w:ind w:left="0" w:firstLine="0"/>
-              <w:rPr>
-                <w:rFonts w:cs="Times New Roman"/>
-                <w:szCs w:val="26"/>
-              </w:rPr>
-            </w:pPr>
-            <w:r>
-              <w:rPr>
-                <w:rFonts w:cs="Times New Roman"/>
-                <w:szCs w:val="26"/>
-              </w:rPr>
-              <w:t>Control sửa: Chỉnh sửa ghi chú về tình hình kiểm trả các sản phẩm yêu cầu đổi trả</w:t>
-            </w:r>
-          </w:p>
-        </w:tc>
-      </w:tr>
-      <w:tr>
-        <w:tc>
-          <w:tcPr>
-            <w:tcW w:w="360" w:type="dxa"/>
-          </w:tcPr>
-          <w:p>
-            <w:pPr>
-              <w:rPr>
-                <w:rFonts w:cs="Times New Roman"/>
-                <w:szCs w:val="26"/>
-              </w:rPr>
-            </w:pPr>
-            <w:r>
-              <w:rPr>
-                <w:rFonts w:cs="Times New Roman"/>
-                <w:szCs w:val="26"/>
-              </w:rPr>
-              <w:t>3</w:t>
-            </w:r>
-          </w:p>
-        </w:tc>
-        <w:tc>
-          <w:tcPr>
-            <w:tcW w:w="1440" w:type="dxa"/>
-          </w:tcPr>
-          <w:p>
-            <w:pPr>
-              <w:rPr>
-                <w:rFonts w:cs="Times New Roman"/>
-                <w:szCs w:val="26"/>
-              </w:rPr>
-            </w:pPr>
-            <w:r>
-              <w:rPr>
-                <w:rFonts w:cs="Times New Roman"/>
-                <w:szCs w:val="26"/>
-              </w:rPr>
-              <w:t>3</w:t>
-            </w:r>
-          </w:p>
-        </w:tc>
-        <w:tc>
-          <w:tcPr>
-            <w:tcW w:w="10440" w:type="dxa"/>
-          </w:tcPr>
-          <w:p>
-            <w:pPr>
-              <w:ind w:left="0" w:firstLine="0"/>
-              <w:rPr>
-                <w:rFonts w:cs="Times New Roman"/>
-                <w:szCs w:val="26"/>
-              </w:rPr>
-            </w:pPr>
-            <w:r>
-              <w:rPr>
-                <w:rFonts w:cs="Times New Roman"/>
-                <w:szCs w:val="26"/>
-              </w:rPr>
-              <w:t>Danh sách các sản phẩm yêu cầu đổi trả biểu diễn dưới dạng lưới (grid) với dòng và cột</w:t>
-            </w:r>
-          </w:p>
-        </w:tc>
-      </w:tr>
-      <w:tr>
-        <w:tc>
-          <w:tcPr>
-            <w:tcW w:w="360" w:type="dxa"/>
-          </w:tcPr>
-          <w:p>
-            <w:pPr>
-              <w:rPr>
-                <w:rFonts w:cs="Times New Roman"/>
-                <w:szCs w:val="26"/>
-              </w:rPr>
-            </w:pPr>
-            <w:r>
-              <w:rPr>
-                <w:rFonts w:cs="Times New Roman"/>
-                <w:szCs w:val="26"/>
-              </w:rPr>
               <w:t>4</w:t>
             </w:r>
           </w:p>
@@ -2464,18 +2518,18 @@
         </w:rPr>
         <w:lastRenderedPageBreak/>
         <w:drawing>
-          <wp:anchor distT="0" distB="0" distL="114300" distR="114300" simplePos="0" relativeHeight="251786240" behindDoc="0" locked="0" layoutInCell="1" allowOverlap="1">
+          <wp:anchor distT="0" distB="0" distL="114300" distR="114300" simplePos="0" relativeHeight="251815936" behindDoc="0" locked="0" layoutInCell="1" allowOverlap="1">
             <wp:simplePos x="0" y="0"/>
             <wp:positionH relativeFrom="margin">
               <wp:align>center</wp:align>
             </wp:positionH>
             <wp:positionV relativeFrom="paragraph">
-              <wp:posOffset>281940</wp:posOffset>
+              <wp:posOffset>286385</wp:posOffset>
             </wp:positionV>
-            <wp:extent cx="3848100" cy="5716270"/>
-            <wp:effectExtent l="0" t="0" r="0" b="0"/>
+            <wp:extent cx="5886450" cy="5365750"/>
+            <wp:effectExtent l="0" t="0" r="0" b="6350"/>
             <wp:wrapTopAndBottom/>
-            <wp:docPr id="198" name="Picture 198"/>
+            <wp:docPr id="5" name="Picture 5" descr="C:\Users\trucv\AppData\Local\Microsoft\Windows\INetCache\Content.Word\LapPhieuDoiTra.jpg"/>
             <wp:cNvGraphicFramePr>
               <a:graphicFrameLocks xmlns:a="http://schemas.openxmlformats.org/drawingml/2006/main" noChangeAspect="1"/>
             </wp:cNvGraphicFramePr>
@@ -2483,37 +2537,44 @@
               <a:graphicData uri="http://schemas.openxmlformats.org/drawingml/2006/picture">
                 <pic:pic xmlns:pic="http://schemas.openxmlformats.org/drawingml/2006/picture">
                   <pic:nvPicPr>
-                    <pic:cNvPr id="198" name="LapPhieuDoiTra.jpg"/>
-                    <pic:cNvPicPr/>
+                    <pic:cNvPr id="0" name="Picture 5" descr="C:\Users\trucv\AppData\Local\Microsoft\Windows\INetCache\Content.Word\LapPhieuDoiTra.jpg"/>
+                    <pic:cNvPicPr>
+                      <a:picLocks noChangeAspect="1" noChangeArrowheads="1"/>
+                    </pic:cNvPicPr>
                   </pic:nvPicPr>
                   <pic:blipFill>
-                    <a:blip r:embed="rId17" cstate="print">
+                    <a:blip r:embed="rId17">
                       <a:extLst>
                         <a:ext uri="{28A0092B-C50C-407E-A947-70E740481C1C}">
                           <a14:useLocalDpi xmlns:a14="http://schemas.microsoft.com/office/drawing/2010/main" val="0"/>
                         </a:ext>
                       </a:extLst>
                     </a:blip>
+                    <a:srcRect/>
                     <a:stretch>
                       <a:fillRect/>
                     </a:stretch>
                   </pic:blipFill>
-                  <pic:spPr>
+                  <pic:spPr bwMode="auto">
                     <a:xfrm>
                       <a:off x="0" y="0"/>
-                      <a:ext cx="3848100" cy="5716270"/>
+                      <a:ext cx="5886450" cy="5365750"/>
                     </a:xfrm>
                     <a:prstGeom prst="rect">
                       <a:avLst/>
                     </a:prstGeom>
+                    <a:noFill/>
+                    <a:ln>
+                      <a:noFill/>
+                    </a:ln>
                   </pic:spPr>
                 </pic:pic>
               </a:graphicData>
             </a:graphic>
-            <wp14:sizeRelH relativeFrom="margin">
+            <wp14:sizeRelH relativeFrom="page">
               <wp14:pctWidth>0</wp14:pctWidth>
             </wp14:sizeRelH>
-            <wp14:sizeRelV relativeFrom="margin">
+            <wp14:sizeRelV relativeFrom="page">
               <wp14:pctHeight>0</wp14:pctHeight>
             </wp14:sizeRelV>
           </wp:anchor>
@@ -2561,6 +2622,7 @@
                 <w:rFonts w:cs="Times New Roman"/>
                 <w:szCs w:val="26"/>
               </w:rPr>
+              <w:lastRenderedPageBreak/>
               <w:t>STT</w:t>
             </w:r>
           </w:p>
@@ -3818,22 +3880,21 @@
       <w:r>
         <w:rPr>
           <w:noProof/>
-          <w:color w:val="000000"/>
         </w:rPr>
         <w:lastRenderedPageBreak/>
         <w:drawing>
-          <wp:anchor distT="0" distB="0" distL="114300" distR="114300" simplePos="0" relativeHeight="251790336" behindDoc="0" locked="0" layoutInCell="1" allowOverlap="1">
+          <wp:anchor distT="0" distB="0" distL="114300" distR="114300" simplePos="0" relativeHeight="251817984" behindDoc="0" locked="0" layoutInCell="1" allowOverlap="1">
             <wp:simplePos x="0" y="0"/>
             <wp:positionH relativeFrom="margin">
               <wp:align>center</wp:align>
             </wp:positionH>
             <wp:positionV relativeFrom="paragraph">
-              <wp:posOffset>466725</wp:posOffset>
+              <wp:posOffset>304800</wp:posOffset>
             </wp:positionV>
-            <wp:extent cx="4800600" cy="3575050"/>
-            <wp:effectExtent l="0" t="0" r="0" b="6350"/>
+            <wp:extent cx="4800600" cy="2381250"/>
+            <wp:effectExtent l="0" t="0" r="0" b="0"/>
             <wp:wrapTopAndBottom/>
-            <wp:docPr id="203" name="Picture 203"/>
+            <wp:docPr id="6" name="Picture 6" descr="C:\Users\trucv\AppData\Local\Microsoft\Windows\INetCache\Content.Word\DSPhieuDoiTra.jpg"/>
             <wp:cNvGraphicFramePr>
               <a:graphicFrameLocks xmlns:a="http://schemas.openxmlformats.org/drawingml/2006/main" noChangeAspect="1"/>
             </wp:cNvGraphicFramePr>
@@ -3841,8 +3902,10 @@
               <a:graphicData uri="http://schemas.openxmlformats.org/drawingml/2006/picture">
                 <pic:pic xmlns:pic="http://schemas.openxmlformats.org/drawingml/2006/picture">
                   <pic:nvPicPr>
-                    <pic:cNvPr id="203" name="DSPhieuDoiTra.jpg"/>
-                    <pic:cNvPicPr/>
+                    <pic:cNvPr id="0" name="Picture 6" descr="C:\Users\trucv\AppData\Local\Microsoft\Windows\INetCache\Content.Word\DSPhieuDoiTra.jpg"/>
+                    <pic:cNvPicPr>
+                      <a:picLocks noChangeAspect="1" noChangeArrowheads="1"/>
+                    </pic:cNvPicPr>
                   </pic:nvPicPr>
                   <pic:blipFill>
                     <a:blip r:embed="rId20">
@@ -3852,22 +3915,33 @@
                         </a:ext>
                       </a:extLst>
                     </a:blip>
+                    <a:srcRect/>
                     <a:stretch>
                       <a:fillRect/>
                     </a:stretch>
                   </pic:blipFill>
-                  <pic:spPr>
+                  <pic:spPr bwMode="auto">
                     <a:xfrm>
                       <a:off x="0" y="0"/>
-                      <a:ext cx="4800600" cy="3575050"/>
+                      <a:ext cx="4800600" cy="2381250"/>
                     </a:xfrm>
                     <a:prstGeom prst="rect">
                       <a:avLst/>
                     </a:prstGeom>
+                    <a:noFill/>
+                    <a:ln>
+                      <a:noFill/>
+                    </a:ln>
                   </pic:spPr>
                 </pic:pic>
               </a:graphicData>
             </a:graphic>
+            <wp14:sizeRelH relativeFrom="page">
+              <wp14:pctWidth>0</wp14:pctWidth>
+            </wp14:sizeRelH>
+            <wp14:sizeRelV relativeFrom="page">
+              <wp14:pctHeight>0</wp14:pctHeight>
+            </wp14:sizeRelV>
           </wp:anchor>
         </w:drawing>
       </w:r>
@@ -3878,29 +3952,7 @@
     </w:p>
     <w:p>
       <w:pPr>
-        <w:pStyle w:val="TuStyle-Title1"/>
-        <w:numPr>
-          <w:ilvl w:val="0"/>
-          <w:numId w:val="0"/>
-        </w:numPr>
-      </w:pPr>
-    </w:p>
-    <w:p>
-      <w:pPr>
-        <w:pStyle w:val="TuStyle-Title1"/>
-        <w:numPr>
-          <w:ilvl w:val="0"/>
-          <w:numId w:val="0"/>
-        </w:numPr>
-      </w:pPr>
-    </w:p>
-    <w:p>
-      <w:pPr>
-        <w:pStyle w:val="TuStyle-Title1"/>
-        <w:numPr>
-          <w:ilvl w:val="0"/>
-          <w:numId w:val="0"/>
-        </w:numPr>
+        <w:pStyle w:val="Heading2"/>
       </w:pPr>
     </w:p>
     <w:tbl>
@@ -4132,7 +4184,6 @@
                 <w:rFonts w:cs="Times New Roman"/>
                 <w:szCs w:val="26"/>
               </w:rPr>
-              <w:lastRenderedPageBreak/>
               <w:t>3</w:t>
             </w:r>
           </w:p>
@@ -4261,36 +4312,23 @@
       </w:pPr>
       <w:bookmarkStart w:id="12" w:name="_Toc499849085"/>
       <w:r>
-        <w:lastRenderedPageBreak/>
-        <w:t>Màn hình Xem chi tiết phiếu đổi trả</w:t>
-      </w:r>
-      <w:bookmarkEnd w:id="12"/>
-    </w:p>
-    <w:p>
-      <w:pPr>
-        <w:pStyle w:val="TuStyle-Title1"/>
-        <w:numPr>
-          <w:ilvl w:val="0"/>
-          <w:numId w:val="0"/>
-        </w:numPr>
-      </w:pPr>
-      <w:r>
         <w:rPr>
           <w:noProof/>
         </w:rPr>
+        <w:lastRenderedPageBreak/>
         <w:drawing>
-          <wp:anchor distT="0" distB="0" distL="114300" distR="114300" simplePos="0" relativeHeight="251791360" behindDoc="0" locked="0" layoutInCell="1" allowOverlap="1">
+          <wp:anchor distT="0" distB="0" distL="114300" distR="114300" simplePos="0" relativeHeight="251820032" behindDoc="0" locked="0" layoutInCell="1" allowOverlap="1">
             <wp:simplePos x="0" y="0"/>
             <wp:positionH relativeFrom="margin">
-              <wp:posOffset>1234440</wp:posOffset>
+              <wp:align>center</wp:align>
             </wp:positionH>
             <wp:positionV relativeFrom="paragraph">
-              <wp:posOffset>283210</wp:posOffset>
+              <wp:posOffset>309245</wp:posOffset>
             </wp:positionV>
-            <wp:extent cx="5615940" cy="5567045"/>
-            <wp:effectExtent l="0" t="0" r="3810" b="0"/>
+            <wp:extent cx="5886450" cy="3771900"/>
+            <wp:effectExtent l="0" t="0" r="0" b="0"/>
             <wp:wrapTopAndBottom/>
-            <wp:docPr id="204" name="Picture 204"/>
+            <wp:docPr id="7" name="Picture 7" descr="C:\Users\trucv\AppData\Local\Microsoft\Windows\INetCache\Content.Word\XemPhieuDoiTra.jpg"/>
             <wp:cNvGraphicFramePr>
               <a:graphicFrameLocks xmlns:a="http://schemas.openxmlformats.org/drawingml/2006/main" noChangeAspect="1"/>
             </wp:cNvGraphicFramePr>
@@ -4298,8 +4336,10 @@
               <a:graphicData uri="http://schemas.openxmlformats.org/drawingml/2006/picture">
                 <pic:pic xmlns:pic="http://schemas.openxmlformats.org/drawingml/2006/picture">
                   <pic:nvPicPr>
-                    <pic:cNvPr id="204" name="XemPhieuDoiTra.jpg"/>
-                    <pic:cNvPicPr/>
+                    <pic:cNvPr id="0" name="Picture 7" descr="C:\Users\trucv\AppData\Local\Microsoft\Windows\INetCache\Content.Word\XemPhieuDoiTra.jpg"/>
+                    <pic:cNvPicPr>
+                      <a:picLocks noChangeAspect="1" noChangeArrowheads="1"/>
+                    </pic:cNvPicPr>
                   </pic:nvPicPr>
                   <pic:blipFill>
                     <a:blip r:embed="rId21">
@@ -4309,31 +4349,40 @@
                         </a:ext>
                       </a:extLst>
                     </a:blip>
+                    <a:srcRect/>
                     <a:stretch>
                       <a:fillRect/>
                     </a:stretch>
                   </pic:blipFill>
-                  <pic:spPr>
+                  <pic:spPr bwMode="auto">
                     <a:xfrm>
                       <a:off x="0" y="0"/>
-                      <a:ext cx="5615940" cy="5567045"/>
+                      <a:ext cx="5886450" cy="3771900"/>
                     </a:xfrm>
                     <a:prstGeom prst="rect">
                       <a:avLst/>
                     </a:prstGeom>
+                    <a:noFill/>
+                    <a:ln>
+                      <a:noFill/>
+                    </a:ln>
                   </pic:spPr>
                 </pic:pic>
               </a:graphicData>
             </a:graphic>
-            <wp14:sizeRelH relativeFrom="margin">
+            <wp14:sizeRelH relativeFrom="page">
               <wp14:pctWidth>0</wp14:pctWidth>
             </wp14:sizeRelH>
-            <wp14:sizeRelV relativeFrom="margin">
+            <wp14:sizeRelV relativeFrom="page">
               <wp14:pctHeight>0</wp14:pctHeight>
             </wp14:sizeRelV>
           </wp:anchor>
         </w:drawing>
       </w:r>
+      <w:r>
+        <w:t>Màn hình Xem chi tiết phiếu đổi trả</w:t>
+      </w:r>
+      <w:bookmarkEnd w:id="12"/>
     </w:p>
     <w:tbl>
       <w:tblPr>
@@ -4367,7 +4416,6 @@
                 <w:rFonts w:cs="Times New Roman"/>
                 <w:szCs w:val="26"/>
               </w:rPr>
-              <w:lastRenderedPageBreak/>
               <w:t>STT</w:t>
             </w:r>
           </w:p>
@@ -4752,7 +4800,17 @@
           <w:numId w:val="0"/>
         </w:numPr>
       </w:pPr>
+    </w:p>
+    <w:p>
+      <w:pPr>
+        <w:pStyle w:val="TuStyle-Title1"/>
+        <w:numPr>
+          <w:ilvl w:val="0"/>
+          <w:numId w:val="0"/>
+        </w:numPr>
+      </w:pPr>
       <w:r>
+        <w:lastRenderedPageBreak/>
         <w:t>Sequence</w:t>
       </w:r>
     </w:p>
@@ -4995,7 +5053,6 @@
                 <w:rFonts w:cs="Times New Roman"/>
                 <w:szCs w:val="26"/>
               </w:rPr>
-              <w:lastRenderedPageBreak/>
               <w:t>Luồng xử lý</w:t>
             </w:r>
           </w:p>
@@ -14403,7 +14460,7 @@
 </file>
 
 <file path=customXml/itemProps2.xml><?xml version="1.0" encoding="utf-8"?>
-<ds:datastoreItem xmlns:ds="http://schemas.openxmlformats.org/officeDocument/2006/customXml" ds:itemID="{9F3DF164-4910-4434-9572-D40D02AF0123}">
+<ds:datastoreItem xmlns:ds="http://schemas.openxmlformats.org/officeDocument/2006/customXml" ds:itemID="{AC9543A3-D037-4B37-AE0D-0741CAE4216E}">
   <ds:schemaRefs>
     <ds:schemaRef ds:uri="http://schemas.openxmlformats.org/officeDocument/2006/bibliography"/>
   </ds:schemaRefs>

</xml_diff>